<commit_message>
updated proj proposal; added push of data to MongoDB
</commit_message>
<xml_diff>
--- a/Docs/603_project-spec_wlykkehoy.docx
+++ b/Docs/603_project-spec_wlykkehoy.docx
@@ -58,31 +58,7 @@
     <w:p/>
     <w:p>
       <w:r>
-        <w:t xml:space="preserve">I have an unfinished basement that is used for a variety of purposes. Important to me personally is my wine storage and an exercise/workout area. I try to keep the temperature within a range that is not too warm for wine storage and not too cool for workouts; between 65F and 70F. </w:t>
-      </w:r>
-      <w:r>
-        <w:t xml:space="preserve">Likewise, I try to keep the humidity between 45-50%. </w:t>
-      </w:r>
-      <w:r>
-        <w:t xml:space="preserve">I currently do this by hopefully remembering to check the temperature </w:t>
-      </w:r>
-      <w:r>
-        <w:t xml:space="preserve">and humidity </w:t>
-      </w:r>
-      <w:r>
-        <w:t>a couple times a week and adjust by opening or closing heat</w:t>
-      </w:r>
-      <w:r>
-        <w:t>/AC</w:t>
-      </w:r>
-      <w:r>
-        <w:t xml:space="preserve"> vents</w:t>
-      </w:r>
-      <w:r>
-        <w:t xml:space="preserve"> and turning on/off a dehumidifier</w:t>
-      </w:r>
-      <w:r>
-        <w:t xml:space="preserve">. Being a technical and data guy, </w:t>
+        <w:t xml:space="preserve">I have an unfinished basement that is used for a variety of purposes. Important to me personally is my wine storage and an exercise/workout area. I try to keep the temperature within a range that is not too warm for wine storage and not too cool for workouts; between 65F and 70F. Likewise, I try to keep the humidity between 45-50%. I currently do this by hopefully remembering to check the temperature and humidity a couple times a week and adjust by opening or closing heat/AC vents and turning on/off a dehumidifier. Being a technical and data guy, </w:t>
       </w:r>
       <w:proofErr w:type="gramStart"/>
       <w:r>
@@ -185,7 +161,19 @@
         </w:numPr>
       </w:pPr>
       <w:r>
-        <w:t>Humidity to a percentage</w:t>
+        <w:t>Humidity to a</w:t>
+      </w:r>
+      <w:r>
+        <w:t>n</w:t>
+      </w:r>
+      <w:r>
+        <w:t xml:space="preserve"> </w:t>
+      </w:r>
+      <w:r>
+        <w:t xml:space="preserve">integer </w:t>
+      </w:r>
+      <w:r>
+        <w:t>percentage</w:t>
       </w:r>
     </w:p>
     <w:p>
@@ -221,15 +209,7 @@
         </w:numPr>
       </w:pPr>
       <w:r>
-        <w:t xml:space="preserve">Using </w:t>
-      </w:r>
-      <w:proofErr w:type="spellStart"/>
-      <w:r>
-        <w:t>FastAPI</w:t>
-      </w:r>
-      <w:proofErr w:type="spellEnd"/>
-      <w:r>
-        <w:t>, listen for messages</w:t>
+        <w:t>Using FastAPI, listen for messages</w:t>
       </w:r>
     </w:p>
     <w:p>
@@ -259,24 +239,48 @@
         </w:numPr>
       </w:pPr>
       <w:r>
+        <w:t xml:space="preserve">Store the data in a </w:t>
+      </w:r>
+      <w:r>
+        <w:t xml:space="preserve">cloud-based </w:t>
+      </w:r>
+      <w:r>
+        <w:t>MongoDB for future analysis</w:t>
+      </w:r>
+    </w:p>
+    <w:p>
+      <w:pPr>
+        <w:pStyle w:val="ListParagraph"/>
+        <w:numPr>
+          <w:ilvl w:val="1"/>
+          <w:numId w:val="1"/>
+        </w:numPr>
+      </w:pPr>
+      <w:r>
         <w:t xml:space="preserve">Check temperature and humidity for </w:t>
       </w:r>
       <w:r>
         <w:t xml:space="preserve">values </w:t>
       </w:r>
       <w:r>
-        <w:t xml:space="preserve">outside </w:t>
+        <w:t xml:space="preserve">being outside of </w:t>
       </w:r>
       <w:r>
         <w:t xml:space="preserve">defined </w:t>
       </w:r>
+      <w:r>
+        <w:t>thresholds</w:t>
+      </w:r>
+      <w:r>
+        <w:t xml:space="preserve"> for </w:t>
+      </w:r>
       <w:proofErr w:type="gramStart"/>
       <w:r>
-        <w:t>thresholds;</w:t>
+        <w:t>a period of time</w:t>
       </w:r>
       <w:proofErr w:type="gramEnd"/>
       <w:r>
-        <w:t xml:space="preserve"> if so send an email to myself</w:t>
+        <w:t xml:space="preserve"> (to avoid false alerts)</w:t>
       </w:r>
     </w:p>
     <w:p>
@@ -288,15 +292,16 @@
         </w:numPr>
       </w:pPr>
       <w:r>
-        <w:t xml:space="preserve">Check for a reading being outside the threshold for </w:t>
-      </w:r>
-      <w:proofErr w:type="gramStart"/>
-      <w:r>
-        <w:t>a period of time</w:t>
-      </w:r>
-      <w:proofErr w:type="gramEnd"/>
-      <w:r>
-        <w:t xml:space="preserve"> to avoid ‘false’ alerts </w:t>
+        <w:t>S</w:t>
+      </w:r>
+      <w:r>
+        <w:t>end an email to myself</w:t>
+      </w:r>
+      <w:r>
+        <w:t>; h</w:t>
+      </w:r>
+      <w:r>
+        <w:t>ave some type of check so I only get 1 email per day</w:t>
       </w:r>
     </w:p>
     <w:p>
@@ -308,7 +313,7 @@
         </w:numPr>
       </w:pPr>
       <w:r>
-        <w:t>Have some type of check so I only get 1 email per day</w:t>
+        <w:t>Log an alert event in the MongoDB</w:t>
       </w:r>
     </w:p>
     <w:p>
@@ -320,7 +325,7 @@
         </w:numPr>
       </w:pPr>
       <w:r>
-        <w:t>Store the data in a MongoDB for future analysis</w:t>
+        <w:t>Create pytest style tests for testing the API</w:t>
       </w:r>
     </w:p>
     <w:p>
@@ -332,15 +337,7 @@
         </w:numPr>
       </w:pPr>
       <w:r>
-        <w:t xml:space="preserve">If time permits, do some simple data analytics via a </w:t>
-      </w:r>
-      <w:proofErr w:type="spellStart"/>
-      <w:r>
-        <w:t>Jupyter</w:t>
-      </w:r>
-      <w:proofErr w:type="spellEnd"/>
-      <w:r>
-        <w:t xml:space="preserve"> Notebook on the data stored in </w:t>
+        <w:t xml:space="preserve">If time permits, do some simple data analytics via a Jupyter Notebook on the data stored in </w:t>
       </w:r>
       <w:r>
         <w:t xml:space="preserve">the </w:t>
@@ -605,6 +602,7 @@
     <w:lsdException w:name="HTML Sample" w:semiHidden="1" w:unhideWhenUsed="1"/>
     <w:lsdException w:name="HTML Typewriter" w:semiHidden="1" w:unhideWhenUsed="1"/>
     <w:lsdException w:name="HTML Variable" w:semiHidden="1" w:unhideWhenUsed="1"/>
+    <w:lsdException w:name="Normal Table" w:semiHidden="1" w:unhideWhenUsed="1"/>
     <w:lsdException w:name="annotation subject" w:semiHidden="1" w:unhideWhenUsed="1"/>
     <w:lsdException w:name="No List" w:semiHidden="1" w:unhideWhenUsed="1"/>
     <w:lsdException w:name="Outline List 1" w:semiHidden="1" w:unhideWhenUsed="1"/>
@@ -651,8 +649,10 @@
     <w:lsdException w:name="Table Subtle 2" w:semiHidden="1" w:unhideWhenUsed="1"/>
     <w:lsdException w:name="Table Web 1" w:semiHidden="1" w:unhideWhenUsed="1"/>
     <w:lsdException w:name="Table Web 2" w:semiHidden="1" w:unhideWhenUsed="1"/>
+    <w:lsdException w:name="Table Web 3" w:semiHidden="1" w:unhideWhenUsed="1"/>
     <w:lsdException w:name="Balloon Text" w:semiHidden="1" w:unhideWhenUsed="1"/>
     <w:lsdException w:name="Table Grid" w:uiPriority="39"/>
+    <w:lsdException w:name="Table Theme" w:semiHidden="1" w:unhideWhenUsed="1"/>
     <w:lsdException w:name="Placeholder Text" w:semiHidden="1"/>
     <w:lsdException w:name="No Spacing" w:uiPriority="1" w:qFormat="1"/>
     <w:lsdException w:name="Light Shading" w:uiPriority="60"/>

</xml_diff>